<commit_message>
Added samples for Section, Content-Control and Footnotes and Endnotes
Addressed the feedbacks
</commit_message>
<xml_diff>
--- a/Word-document/Split-by-heading/.NET-Standard/Split-by-heading/Template.docx
+++ b/Word-document/Split-by-heading/.NET-Standard/Split-by-heading/Template.docx
@@ -19,6 +19,18 @@
       <w:pPr>
         <w:ind w:firstLine="720"/>
         <w:jc w:val="both"/>
+        <w:sectPr>
+          <w:headerReference w:type="even" r:id="rId7"/>
+          <w:headerReference w:type="default" r:id="rId8"/>
+          <w:footerReference w:type="even" r:id="rId9"/>
+          <w:footerReference w:type="default" r:id="rId10"/>
+          <w:headerReference w:type="first" r:id="rId11"/>
+          <w:footerReference w:type="first" r:id="rId12"/>
+          <w:type w:val="continuous"/>
+          <w:pgSz w:w="11200" w:h="15840"/>
+          <w:pgMar w:top="1440" w:right="1440" w:bottom="1440" w:left="1440" w:header="720" w:footer="720" w:gutter="0"/>
+          <w:cols w:space="720"/>
+        </w:sectPr>
       </w:pPr>
       <w:r>
         <w:t xml:space="preserve">Adventure Works Cycles, the fictitious company on which the AdventureWorks sample databases are based, is a large, multinational manufacturing company. The company manufactures and sells metal and composite bicycles to North American, European and Asian commercial markets. While its base operation </w:t>
@@ -117,7 +129,7 @@
                           </pic:cNvPicPr>
                         </pic:nvPicPr>
                         <pic:blipFill>
-                          <a:blip r:embed="rId7">
+                          <a:blip r:embed="rId13">
                             <a:extLst>
                               <a:ext uri="{28A0092B-C50C-407E-A947-70E740481C1C}">
                                 <a14:useLocalDpi xmlns:a14="http://schemas.microsoft.com/office/drawing/2010/main" val="0"/>
@@ -309,7 +321,7 @@
                           </pic:cNvPicPr>
                         </pic:nvPicPr>
                         <pic:blipFill>
-                          <a:blip r:embed="rId8">
+                          <a:blip r:embed="rId14">
                             <a:extLst>
                               <a:ext uri="{28A0092B-C50C-407E-A947-70E740481C1C}">
                                 <a14:useLocalDpi xmlns:a14="http://schemas.microsoft.com/office/drawing/2010/main" val="0"/>
@@ -387,7 +399,7 @@
                           </pic:cNvPicPr>
                         </pic:nvPicPr>
                         <pic:blipFill>
-                          <a:blip r:embed="rId9">
+                          <a:blip r:embed="rId15">
                             <a:extLst>
                               <a:ext uri="{28A0092B-C50C-407E-A947-70E740481C1C}">
                                 <a14:useLocalDpi xmlns:a14="http://schemas.microsoft.com/office/drawing/2010/main" val="0"/>
@@ -557,6 +569,22 @@
           <w:sz w:val="20"/>
           <w:szCs w:val="20"/>
         </w:rPr>
+        <w:sectPr>
+          <w:type w:val="continuous"/>
+          <w:pgSz w:w="11200" w:h="15840"/>
+          <w:pgMar w:top="1440" w:right="1440" w:bottom="1440" w:left="1440" w:header="720" w:footer="720" w:gutter="0"/>
+          <w:cols w:space="720"/>
+        </w:sectPr>
+      </w:pPr>
+    </w:p>
+    <w:p>
+      <w:pPr>
+        <w:rPr>
+          <w:rFonts w:ascii="Calibri" w:hAnsi="Calibri"/>
+          <w:b/>
+          <w:sz w:val="20"/>
+          <w:szCs w:val="20"/>
+        </w:rPr>
       </w:pPr>
     </w:p>
     <w:p>
@@ -855,12 +883,6 @@
     <w:bookmarkEnd w:id="2"/>
     <w:p/>
     <w:sectPr>
-      <w:headerReference w:type="even" r:id="rId10"/>
-      <w:headerReference w:type="default" r:id="rId11"/>
-      <w:footerReference w:type="even" r:id="rId12"/>
-      <w:footerReference w:type="default" r:id="rId13"/>
-      <w:headerReference w:type="first" r:id="rId14"/>
-      <w:footerReference w:type="first" r:id="rId15"/>
       <w:type w:val="continuous"/>
       <w:pgSz w:w="11200" w:h="15840"/>
       <w:pgMar w:top="1440" w:right="1440" w:bottom="1440" w:left="1440" w:header="720" w:footer="720" w:gutter="0"/>

</xml_diff>